<commit_message>
tdf#138889 OOXML chart: fix import of rotated shapes
in charts, resulted e.g. distorted arrows.

Change-Id: I2d25aeeef8aed9fccacf3cc9f735123e8d891de5
Reviewed-on: https://gerrit.libreoffice.org/c/core/+/107670
Tested-by: László Németh <nemeth@numbertext.org>
Reviewed-by: László Németh <nemeth@numbertext.org>
</commit_message>
<xml_diff>
--- a/chart2/qa/extras/data/docx/testcustomshapepos.docx
+++ b/chart2/qa/extras/data/docx/testcustomshapepos.docx
@@ -1308,6 +1308,57 @@
       </cdr:txBody>
     </cdr:sp>
   </cdr:relSizeAnchor>
+  <cdr:relSizeAnchor xmlns:cdr="http://schemas.openxmlformats.org/drawingml/2006/chartDrawing">
+    <cdr:from>
+      <cdr:x>0.1088</cdr:x>
+      <cdr:y>0.20238</cdr:y>
+    </cdr:from>
+    <cdr:to>
+      <cdr:x>0.19329</cdr:x>
+      <cdr:y>0.68849</cdr:y>
+    </cdr:to>
+    <cdr:sp macro="" textlink="">
+      <cdr:nvSpPr>
+        <cdr:cNvPr id="3" name="Nyíl: jobbra mutató 2"/>
+        <cdr:cNvSpPr/>
+      </cdr:nvSpPr>
+      <cdr:spPr>
+        <a:xfrm xmlns:a="http://schemas.openxmlformats.org/drawingml/2006/main" rot="16200000">
+          <a:off x="50800" y="1193800"/>
+          <a:ext cx="1555750" cy="463550"/>
+        </a:xfrm>
+        <a:prstGeom xmlns:a="http://schemas.openxmlformats.org/drawingml/2006/main" prst="rightArrow">
+          <a:avLst/>
+        </a:prstGeom>
+      </cdr:spPr>
+      <cdr:style>
+        <a:lnRef xmlns:a="http://schemas.openxmlformats.org/drawingml/2006/main" idx="2">
+          <a:schemeClr val="dk1">
+            <a:shade val="50000"/>
+          </a:schemeClr>
+        </a:lnRef>
+        <a:fillRef xmlns:a="http://schemas.openxmlformats.org/drawingml/2006/main" idx="1">
+          <a:schemeClr val="dk1"/>
+        </a:fillRef>
+        <a:effectRef xmlns:a="http://schemas.openxmlformats.org/drawingml/2006/main" idx="0">
+          <a:schemeClr val="dk1"/>
+        </a:effectRef>
+        <a:fontRef xmlns:a="http://schemas.openxmlformats.org/drawingml/2006/main" idx="minor">
+          <a:schemeClr val="lt1"/>
+        </a:fontRef>
+      </cdr:style>
+      <cdr:txBody>
+        <a:bodyPr xmlns:a="http://schemas.openxmlformats.org/drawingml/2006/main" vertOverflow="clip"/>
+        <a:lstStyle xmlns:a="http://schemas.openxmlformats.org/drawingml/2006/main"/>
+        <a:p xmlns:a="http://schemas.openxmlformats.org/drawingml/2006/main">
+          <a:r>
+            <a:rPr lang="hu-HU"/>
+            <a:t>2020-2021</a:t>
+          </a:r>
+        </a:p>
+      </cdr:txBody>
+    </cdr:sp>
+  </cdr:relSizeAnchor>
 </c:userShapes>
 </file>
 

</xml_diff>